<commit_message>
[Task-010] - Analysis Report
Signed-off-by: IsmaelGata <isgatdor@alum.us.es>
</commit_message>
<xml_diff>
--- a/reports/Student #1/03 Requirements - Student #1.docx
+++ b/reports/Student #1/03 Requirements - Student #1.docx
@@ -584,6 +584,12 @@
                   <w:rPr>
                     <w:rFonts w:asciiTheme="majorHAnsi" w:hAnsiTheme="majorHAnsi" w:cstheme="majorHAnsi"/>
                   </w:rPr>
+                  <w:t xml:space="preserve">Sevilla </w:t>
+                </w:r>
+                <w:r>
+                  <w:rPr>
+                    <w:rFonts w:asciiTheme="majorHAnsi" w:hAnsiTheme="majorHAnsi" w:cstheme="majorHAnsi"/>
+                  </w:rPr>
                   <w:t>02/16</w:t>
                 </w:r>
                 <w:r>
@@ -855,7 +861,19 @@
             <w:rPr>
               <w:rFonts w:asciiTheme="majorHAnsi" w:hAnsiTheme="majorHAnsi" w:cstheme="majorHAnsi"/>
             </w:rPr>
-            <w:t xml:space="preserve">   </w:t>
+            <w:t xml:space="preserve"> </w:t>
+          </w:r>
+          <w:r>
+            <w:rPr>
+              <w:rFonts w:asciiTheme="majorHAnsi" w:hAnsiTheme="majorHAnsi" w:cstheme="majorHAnsi"/>
+            </w:rPr>
+            <w:t>X</w:t>
+          </w:r>
+          <w:r>
+            <w:rPr>
+              <w:rFonts w:asciiTheme="majorHAnsi" w:hAnsiTheme="majorHAnsi" w:cstheme="majorHAnsi"/>
+            </w:rPr>
+            <w:t xml:space="preserve"> </w:t>
           </w:r>
         </w:sdtContent>
       </w:sdt>
@@ -2939,7 +2957,19 @@
             <w:rPr>
               <w:rFonts w:asciiTheme="majorHAnsi" w:hAnsiTheme="majorHAnsi" w:cstheme="majorHAnsi"/>
             </w:rPr>
-            <w:t xml:space="preserve">    </w:t>
+            <w:t xml:space="preserve"> </w:t>
+          </w:r>
+          <w:r>
+            <w:rPr>
+              <w:rFonts w:asciiTheme="majorHAnsi" w:hAnsiTheme="majorHAnsi" w:cstheme="majorHAnsi"/>
+            </w:rPr>
+            <w:t>X</w:t>
+          </w:r>
+          <w:r>
+            <w:rPr>
+              <w:rFonts w:asciiTheme="majorHAnsi" w:hAnsiTheme="majorHAnsi" w:cstheme="majorHAnsi"/>
+            </w:rPr>
+            <w:t xml:space="preserve">  </w:t>
           </w:r>
         </w:sdtContent>
       </w:sdt>
@@ -2991,7 +3021,19 @@
             <w:rPr>
               <w:rFonts w:asciiTheme="majorHAnsi" w:hAnsiTheme="majorHAnsi" w:cstheme="majorHAnsi"/>
             </w:rPr>
-            <w:t xml:space="preserve">    </w:t>
+            <w:t xml:space="preserve"> </w:t>
+          </w:r>
+          <w:r>
+            <w:rPr>
+              <w:rFonts w:asciiTheme="majorHAnsi" w:hAnsiTheme="majorHAnsi" w:cstheme="majorHAnsi"/>
+            </w:rPr>
+            <w:t>X</w:t>
+          </w:r>
+          <w:r>
+            <w:rPr>
+              <w:rFonts w:asciiTheme="majorHAnsi" w:hAnsiTheme="majorHAnsi" w:cstheme="majorHAnsi"/>
+            </w:rPr>
+            <w:t xml:space="preserve">  </w:t>
           </w:r>
         </w:sdtContent>
       </w:sdt>
@@ -6295,6 +6337,7 @@
   </w:compat>
   <w:rsids>
     <w:rsidRoot w:val="002707DD"/>
+    <w:rsid w:val="00136D45"/>
     <w:rsid w:val="002707DD"/>
     <w:rsid w:val="0034190F"/>
     <w:rsid w:val="00FF40AC"/>

</xml_diff>